<commit_message>
Update TO met juiste erd
</commit_message>
<xml_diff>
--- a/TO/Technisch Ontwerp Scouting.docx
+++ b/TO/Technisch Ontwerp Scouting.docx
@@ -10,12 +10,28 @@
           <w:lang w:val="en-US"/>
         </w:rPr>
       </w:pPr>
+      <w:proofErr w:type="spellStart"/>
       <w:r>
         <w:rPr>
           <w:lang w:val="en-US"/>
         </w:rPr>
-        <w:t>Technisch Ontwerp</w:t>
-      </w:r>
+        <w:t>Technisch</w:t>
+      </w:r>
+      <w:proofErr w:type="spellEnd"/>
+      <w:r>
+        <w:rPr>
+          <w:lang w:val="en-US"/>
+        </w:rPr>
+        <w:t xml:space="preserve"> </w:t>
+      </w:r>
+      <w:proofErr w:type="spellStart"/>
+      <w:r>
+        <w:rPr>
+          <w:lang w:val="en-US"/>
+        </w:rPr>
+        <w:t>Ontwerp</w:t>
+      </w:r>
+      <w:proofErr w:type="spellEnd"/>
     </w:p>
     <w:p>
       <w:pPr>
@@ -204,12 +220,14 @@
                 <w:lang w:val="en-US"/>
               </w:rPr>
             </w:pPr>
+            <w:proofErr w:type="spellStart"/>
             <w:r>
               <w:rPr>
                 <w:lang w:val="en-US"/>
               </w:rPr>
               <w:t>Studentnummer</w:t>
             </w:r>
+            <w:proofErr w:type="spellEnd"/>
           </w:p>
         </w:tc>
         <w:tc>
@@ -1384,7 +1402,35 @@
           <w:sz w:val="20"/>
           <w:szCs w:val="20"/>
         </w:rPr>
-        <w:t>Dit helpt ons en anderen om snel te begrijpen hoe onze database werkt.</w:t>
+        <w:t xml:space="preserve">Dit helpt </w:t>
+      </w:r>
+      <w:r>
+        <w:rPr>
+          <w:sz w:val="20"/>
+          <w:szCs w:val="20"/>
+        </w:rPr>
+        <w:t>mij</w:t>
+      </w:r>
+      <w:r>
+        <w:rPr>
+          <w:sz w:val="20"/>
+          <w:szCs w:val="20"/>
+        </w:rPr>
+        <w:t xml:space="preserve"> en anderen om snel te begrijpen hoe </w:t>
+      </w:r>
+      <w:r>
+        <w:rPr>
+          <w:sz w:val="20"/>
+          <w:szCs w:val="20"/>
+        </w:rPr>
+        <w:t>de</w:t>
+      </w:r>
+      <w:r>
+        <w:rPr>
+          <w:sz w:val="20"/>
+          <w:szCs w:val="20"/>
+        </w:rPr>
+        <w:t xml:space="preserve"> database werkt.</w:t>
       </w:r>
     </w:p>
     <w:p>
@@ -1807,12 +1853,19 @@
     <w:p>
       <w:pPr>
         <w:rPr>
+          <w:sz w:val="20"/>
+          <w:szCs w:val="20"/>
+        </w:rPr>
+      </w:pPr>
+      <w:r>
+        <w:rPr>
           <w:b/>
           <w:bCs/>
           <w:sz w:val="20"/>
           <w:szCs w:val="20"/>
         </w:rPr>
-      </w:pPr>
+        <w:t xml:space="preserve">NL_HEALTH: </w:t>
+      </w:r>
       <w:r>
         <w:rPr>
           <w:b/>
@@ -1820,7 +1873,30 @@
           <w:sz w:val="20"/>
           <w:szCs w:val="20"/>
         </w:rPr>
-        <w:t xml:space="preserve">NL_HEALTH: </w:t>
+        <w:t xml:space="preserve"> </w:t>
+      </w:r>
+      <w:r>
+        <w:rPr>
+          <w:sz w:val="20"/>
+          <w:szCs w:val="20"/>
+        </w:rPr>
+        <w:t>Deze tabel slaat alle informatie op die is verkregen uit de gezondheidstesten. Er bestaat ook een Foreign Key (FK) van PLAYER_ID, wat betekent dat er een relatie bestaat met de nl_player tabel. Hierdoor kan een speler worden geselecteerd in een dropdown menu op het formulier, waarna de ID van die speler automatisch wordt toegevoegd aan de nl_health tabel. Later, op de pagina met gezondheidsinformatie, kan een speler worden geselecteerd en worden de bijbehorende testgegevens weergegeven in een andere tabel. Het uiteindelijke doel is dat een scout deze gegevens kan uitprinten in de vorm van een rapport.</w:t>
+      </w:r>
+    </w:p>
+    <w:p>
+      <w:pPr>
+        <w:rPr>
+          <w:sz w:val="20"/>
+          <w:szCs w:val="20"/>
+        </w:rPr>
+      </w:pPr>
+      <w:r>
+        <w:rPr>
+          <w:sz w:val="20"/>
+          <w:szCs w:val="20"/>
+        </w:rPr>
+        <w:lastRenderedPageBreak/>
+        <w:t>De andere tabellen "</w:t>
       </w:r>
       <w:r>
         <w:rPr>
@@ -1829,15 +1905,64 @@
           <w:sz w:val="20"/>
           <w:szCs w:val="20"/>
         </w:rPr>
-        <w:t xml:space="preserve"> </w:t>
-      </w:r>
-      <w:r>
-        <w:rPr>
-          <w:sz w:val="20"/>
-          <w:szCs w:val="20"/>
-        </w:rPr>
-        <w:t>Deze tabel slaat alle informatie op die is verkregen uit de gezondheidstesten. Er bestaat ook een Foreign Key (FK) van PLAYER_ID, wat betekent dat er een relatie bestaat met de nl_player tabel. Hierdoor kan een speler worden geselecteerd in een dropdown menu op het formulier, waarna de ID van die speler automatisch wordt toegevoegd aan de nl_health tabel. Later, op de pagina met gezondheidsinformatie, kan een speler worden geselecteerd en worden de bijbehorende testgegevens weergegeven in een andere tabel. Het uiteindelijke doel is dat een scout deze gegevens kan uitprinten in de vorm van een rapport.</w:t>
-      </w:r>
+        <w:t>NL_POSITION</w:t>
+      </w:r>
+      <w:r>
+        <w:rPr>
+          <w:sz w:val="20"/>
+          <w:szCs w:val="20"/>
+        </w:rPr>
+        <w:t>" en "</w:t>
+      </w:r>
+      <w:r>
+        <w:rPr>
+          <w:b/>
+          <w:bCs/>
+          <w:sz w:val="20"/>
+          <w:szCs w:val="20"/>
+        </w:rPr>
+        <w:t>NL_SCOUTER</w:t>
+      </w:r>
+      <w:r>
+        <w:rPr>
+          <w:sz w:val="20"/>
+          <w:szCs w:val="20"/>
+        </w:rPr>
+        <w:t>":</w:t>
+      </w:r>
+    </w:p>
+    <w:p>
+      <w:pPr>
+        <w:rPr>
+          <w:sz w:val="20"/>
+          <w:szCs w:val="20"/>
+        </w:rPr>
+      </w:pPr>
+    </w:p>
+    <w:p>
+      <w:pPr>
+        <w:rPr>
+          <w:sz w:val="20"/>
+          <w:szCs w:val="20"/>
+        </w:rPr>
+      </w:pPr>
+      <w:r>
+        <w:rPr>
+          <w:sz w:val="20"/>
+          <w:szCs w:val="20"/>
+        </w:rPr>
+        <w:t>Deze tabellen hebben geen relatie met de andere tabel waarin data worden bewaard die niets te maken heeft met de speler. Via een script in de datasource zijn de tabellen wel samengevoegd, dus bijvoorbeeld in de "POSITION" tabel zie je positie en club, maar er is geen directe relatie tussen hen. Dit komt doordat ze aan elkaar zijn gekoppeld via een joint.</w:t>
+      </w:r>
+    </w:p>
+    <w:p>
+      <w:pPr>
+        <w:rPr>
+          <w:b/>
+          <w:bCs/>
+          <w:sz w:val="20"/>
+          <w:szCs w:val="20"/>
+        </w:rPr>
+      </w:pPr>
     </w:p>
     <w:p>
       <w:pPr>
@@ -1847,7 +1972,6 @@
         <w:rPr>
           <w:noProof/>
         </w:rPr>
-        <w:lastRenderedPageBreak/>
         <w:drawing>
           <wp:inline distT="0" distB="0" distL="0" distR="0" wp14:anchorId="2935A92D" wp14:editId="66E80FA4">
             <wp:extent cx="5156200" cy="4387850"/>
@@ -1930,16 +2054,27 @@
     <w:p/>
     <w:p/>
     <w:p>
-      <w:r>
-        <w:rPr>
+      <w:pPr>
+        <w:spacing w:after="0" w:line="240" w:lineRule="auto"/>
+        <w:rPr>
+          <w:rFonts w:ascii="Times New Roman" w:eastAsia="Times New Roman" w:hAnsi="Times New Roman" w:cs="Times New Roman"/>
+          <w:szCs w:val="24"/>
+          <w:lang w:val="en-US"/>
+        </w:rPr>
+      </w:pPr>
+      <w:r>
+        <w:rPr>
+          <w:rFonts w:ascii="Times New Roman" w:eastAsia="Times New Roman" w:hAnsi="Times New Roman" w:cs="Times New Roman"/>
           <w:noProof/>
+          <w:szCs w:val="24"/>
+          <w:lang w:val="en-US"/>
         </w:rPr>
         <w:lastRenderedPageBreak/>
         <w:drawing>
-          <wp:inline distT="0" distB="0" distL="0" distR="0" wp14:anchorId="27071ADD" wp14:editId="569E5C7C">
-            <wp:extent cx="4525896" cy="6331493"/>
-            <wp:effectExtent l="0" t="0" r="8255" b="0"/>
-            <wp:docPr id="1534660754" name="Picture 1"/>
+          <wp:inline distT="0" distB="0" distL="0" distR="0" wp14:anchorId="6642322D" wp14:editId="4602C784">
+            <wp:extent cx="5760720" cy="5558790"/>
+            <wp:effectExtent l="0" t="0" r="0" b="0"/>
+            <wp:docPr id="72916921" name="Picture 2" descr="A screenshot of a computer screen&#10;&#10;Description automatically generated"/>
             <wp:cNvGraphicFramePr>
               <a:graphicFrameLocks xmlns:a="http://schemas.openxmlformats.org/drawingml/2006/main" noChangeAspect="1"/>
             </wp:cNvGraphicFramePr>
@@ -1947,13 +2082,13 @@
               <a:graphicData uri="http://schemas.openxmlformats.org/drawingml/2006/picture">
                 <pic:pic xmlns:pic="http://schemas.openxmlformats.org/drawingml/2006/picture">
                   <pic:nvPicPr>
-                    <pic:cNvPr id="0" name="Picture 1"/>
+                    <pic:cNvPr id="72916921" name="Picture 2" descr="A screenshot of a computer screen&#10;&#10;Description automatically generated"/>
                     <pic:cNvPicPr>
                       <a:picLocks noChangeAspect="1" noChangeArrowheads="1"/>
                     </pic:cNvPicPr>
                   </pic:nvPicPr>
                   <pic:blipFill>
-                    <a:blip r:embed="rId11">
+                    <a:blip r:embed="rId11" cstate="print">
                       <a:extLst>
                         <a:ext uri="{28A0092B-C50C-407E-A947-70E740481C1C}">
                           <a14:useLocalDpi xmlns:a14="http://schemas.microsoft.com/office/drawing/2010/main" val="0"/>
@@ -1968,7 +2103,7 @@
                   <pic:spPr bwMode="auto">
                     <a:xfrm>
                       <a:off x="0" y="0"/>
-                      <a:ext cx="4529896" cy="6337089"/>
+                      <a:ext cx="5760720" cy="5558790"/>
                     </a:xfrm>
                     <a:prstGeom prst="rect">
                       <a:avLst/>
@@ -1985,6 +2120,17 @@
         </w:drawing>
       </w:r>
     </w:p>
+    <w:p>
+      <w:pPr>
+        <w:spacing w:after="0" w:line="240" w:lineRule="auto"/>
+        <w:rPr>
+          <w:rFonts w:ascii="Times New Roman" w:eastAsia="Times New Roman" w:hAnsi="Times New Roman" w:cs="Times New Roman"/>
+          <w:szCs w:val="24"/>
+          <w:lang w:val="en-US"/>
+        </w:rPr>
+      </w:pPr>
+    </w:p>
+    <w:p/>
     <w:p/>
     <w:p>
       <w:pPr>
@@ -2107,7 +2253,6 @@
         <w:pStyle w:val="Heading4"/>
       </w:pPr>
       <w:r>
-        <w:lastRenderedPageBreak/>
         <w:t>4. Ontwikkelplatform:</w:t>
       </w:r>
     </w:p>
@@ -2136,7 +2281,17 @@
           <w:iCs/>
           <w:szCs w:val="24"/>
         </w:rPr>
-        <w:t xml:space="preserve">Ik heb dit project gebouwd in de LIMS PLATFORM en Lims progammertaal gebruikt en die is gemaakt met .NET en Javascript. Dus ik bouw niet met C# OF JAVA SCRIPT maar met LIMS er is een library vol met Functies die zijn gebouwd vanuit de Kantoor in USA en daar maak ik gebruik van op basis van de logica van LIMS. </w:t>
+        <w:t xml:space="preserve">Ik heb dit project gebouwd in de LIMS PLATFORM en Lims progammertaal gebruikt en die is gemaakt met .NET en Javascript. Dus ik bouw niet met C# OF JAVA SCRIPT maar met LIMS </w:t>
+      </w:r>
+      <w:r>
+        <w:rPr>
+          <w:rFonts w:asciiTheme="minorHAnsi" w:hAnsiTheme="minorHAnsi" w:cstheme="minorHAnsi"/>
+          <w:i/>
+          <w:iCs/>
+          <w:szCs w:val="24"/>
+        </w:rPr>
+        <w:lastRenderedPageBreak/>
+        <w:t xml:space="preserve">er is een library vol met Functies die zijn gebouwd vanuit de Kantoor in USA en daar maak ik gebruik van op basis van de logica van LIMS. </w:t>
       </w:r>
     </w:p>
     <w:p>
@@ -4353,22 +4508,15 @@
 </file>
 
 <file path=customXml/item1.xml><?xml version="1.0" encoding="utf-8"?>
-<p:properties xmlns:p="http://schemas.microsoft.com/office/2006/metadata/properties" xmlns:xsi="http://www.w3.org/2001/XMLSchema-instance" xmlns:pc="http://schemas.microsoft.com/office/infopath/2007/PartnerControls">
-  <documentManagement>
-    <ReferenceId xmlns="b62fdd0c-268b-4039-8ee3-f9b4ba5eb0c9" xsi:nil="true"/>
-    <lcf76f155ced4ddcb4097134ff3c332f xmlns="b62fdd0c-268b-4039-8ee3-f9b4ba5eb0c9">
-      <Terms xmlns="http://schemas.microsoft.com/office/infopath/2007/PartnerControls"/>
-    </lcf76f155ced4ddcb4097134ff3c332f>
-    <TaxCatchAll xmlns="fdb1ece2-4f75-4f40-bde0-e24dd2fa17f4" xsi:nil="true"/>
-  </documentManagement>
-</p:properties>
+<?mso-contentType ?>
+<FormTemplates xmlns="http://schemas.microsoft.com/sharepoint/v3/contenttype/forms">
+  <Display>DocumentLibraryForm</Display>
+  <Edit>DocumentLibraryForm</Edit>
+  <New>DocumentLibraryForm</New>
+</FormTemplates>
 </file>
 
 <file path=customXml/item2.xml><?xml version="1.0" encoding="utf-8"?>
-<b:Sources xmlns:b="http://schemas.openxmlformats.org/officeDocument/2006/bibliography" xmlns="http://schemas.openxmlformats.org/officeDocument/2006/bibliography" SelectedStyle="\APASixthEditionOfficeOnline.xsl" StyleName="APA" Version="6"/>
-</file>
-
-<file path=customXml/item3.xml><?xml version="1.0" encoding="utf-8"?>
 <ct:contentTypeSchema xmlns:ct="http://schemas.microsoft.com/office/2006/metadata/contentType" xmlns:ma="http://schemas.microsoft.com/office/2006/metadata/properties/metaAttributes" ct:_="" ma:_="" ma:contentTypeName="Document" ma:contentTypeID="0x0101007700324AF143334888F08CF749EE8A93" ma:contentTypeVersion="12" ma:contentTypeDescription="Een nieuw document maken." ma:contentTypeScope="" ma:versionID="13f3c8d2505e0e5eda0043c9a521daf2">
   <xsd:schema xmlns:xsd="http://www.w3.org/2001/XMLSchema" xmlns:xs="http://www.w3.org/2001/XMLSchema" xmlns:p="http://schemas.microsoft.com/office/2006/metadata/properties" xmlns:ns2="b62fdd0c-268b-4039-8ee3-f9b4ba5eb0c9" xmlns:ns3="fdb1ece2-4f75-4f40-bde0-e24dd2fa17f4" targetNamespace="http://schemas.microsoft.com/office/2006/metadata/properties" ma:root="true" ma:fieldsID="5b32294ca94676b0ef2bf3172f728c5c" ns2:_="" ns3:_="">
     <xsd:import namespace="b62fdd0c-268b-4039-8ee3-f9b4ba5eb0c9"/>
@@ -4569,35 +4717,31 @@
 </ct:contentTypeSchema>
 </file>
 
+<file path=customXml/item3.xml><?xml version="1.0" encoding="utf-8"?>
+<b:Sources xmlns:b="http://schemas.openxmlformats.org/officeDocument/2006/bibliography" xmlns="http://schemas.openxmlformats.org/officeDocument/2006/bibliography" SelectedStyle="\APASixthEditionOfficeOnline.xsl" StyleName="APA" Version="6"/>
+</file>
+
 <file path=customXml/item4.xml><?xml version="1.0" encoding="utf-8"?>
-<?mso-contentType ?>
-<FormTemplates xmlns="http://schemas.microsoft.com/sharepoint/v3/contenttype/forms">
-  <Display>DocumentLibraryForm</Display>
-  <Edit>DocumentLibraryForm</Edit>
-  <New>DocumentLibraryForm</New>
-</FormTemplates>
+<p:properties xmlns:p="http://schemas.microsoft.com/office/2006/metadata/properties" xmlns:xsi="http://www.w3.org/2001/XMLSchema-instance" xmlns:pc="http://schemas.microsoft.com/office/infopath/2007/PartnerControls">
+  <documentManagement>
+    <ReferenceId xmlns="b62fdd0c-268b-4039-8ee3-f9b4ba5eb0c9" xsi:nil="true"/>
+    <lcf76f155ced4ddcb4097134ff3c332f xmlns="b62fdd0c-268b-4039-8ee3-f9b4ba5eb0c9">
+      <Terms xmlns="http://schemas.microsoft.com/office/infopath/2007/PartnerControls"/>
+    </lcf76f155ced4ddcb4097134ff3c332f>
+    <TaxCatchAll xmlns="fdb1ece2-4f75-4f40-bde0-e24dd2fa17f4" xsi:nil="true"/>
+  </documentManagement>
+</p:properties>
 </file>
 
 <file path=customXml/itemProps1.xml><?xml version="1.0" encoding="utf-8"?>
-<ds:datastoreItem xmlns:ds="http://schemas.openxmlformats.org/officeDocument/2006/customXml" ds:itemID="{2CF00933-FEF3-4D6D-9238-6C5532ECB1EA}">
+<ds:datastoreItem xmlns:ds="http://schemas.openxmlformats.org/officeDocument/2006/customXml" ds:itemID="{BB9E6FD8-460B-4896-922B-2308F35CE844}">
   <ds:schemaRefs>
-    <ds:schemaRef ds:uri="http://schemas.microsoft.com/office/2006/metadata/properties"/>
-    <ds:schemaRef ds:uri="http://schemas.microsoft.com/office/infopath/2007/PartnerControls"/>
-    <ds:schemaRef ds:uri="b62fdd0c-268b-4039-8ee3-f9b4ba5eb0c9"/>
-    <ds:schemaRef ds:uri="fdb1ece2-4f75-4f40-bde0-e24dd2fa17f4"/>
+    <ds:schemaRef ds:uri="http://schemas.microsoft.com/sharepoint/v3/contenttype/forms"/>
   </ds:schemaRefs>
 </ds:datastoreItem>
 </file>
 
 <file path=customXml/itemProps2.xml><?xml version="1.0" encoding="utf-8"?>
-<ds:datastoreItem xmlns:ds="http://schemas.openxmlformats.org/officeDocument/2006/customXml" ds:itemID="{C1903C7D-2BE9-4BB7-88C3-3E08EE0DF208}">
-  <ds:schemaRefs>
-    <ds:schemaRef ds:uri="http://schemas.openxmlformats.org/officeDocument/2006/bibliography"/>
-  </ds:schemaRefs>
-</ds:datastoreItem>
-</file>
-
-<file path=customXml/itemProps3.xml><?xml version="1.0" encoding="utf-8"?>
 <ds:datastoreItem xmlns:ds="http://schemas.openxmlformats.org/officeDocument/2006/customXml" ds:itemID="{F5A21B73-F792-4798-A2CC-BEB93E6F80B4}">
   <ds:schemaRefs>
     <ds:schemaRef ds:uri="http://schemas.microsoft.com/office/2006/metadata/contentType"/>
@@ -4616,10 +4760,21 @@
 </ds:datastoreItem>
 </file>
 
+<file path=customXml/itemProps3.xml><?xml version="1.0" encoding="utf-8"?>
+<ds:datastoreItem xmlns:ds="http://schemas.openxmlformats.org/officeDocument/2006/customXml" ds:itemID="{C1903C7D-2BE9-4BB7-88C3-3E08EE0DF208}">
+  <ds:schemaRefs>
+    <ds:schemaRef ds:uri="http://schemas.openxmlformats.org/officeDocument/2006/bibliography"/>
+  </ds:schemaRefs>
+</ds:datastoreItem>
+</file>
+
 <file path=customXml/itemProps4.xml><?xml version="1.0" encoding="utf-8"?>
-<ds:datastoreItem xmlns:ds="http://schemas.openxmlformats.org/officeDocument/2006/customXml" ds:itemID="{BB9E6FD8-460B-4896-922B-2308F35CE844}">
+<ds:datastoreItem xmlns:ds="http://schemas.openxmlformats.org/officeDocument/2006/customXml" ds:itemID="{2CF00933-FEF3-4D6D-9238-6C5532ECB1EA}">
   <ds:schemaRefs>
-    <ds:schemaRef ds:uri="http://schemas.microsoft.com/sharepoint/v3/contenttype/forms"/>
+    <ds:schemaRef ds:uri="http://schemas.microsoft.com/office/2006/metadata/properties"/>
+    <ds:schemaRef ds:uri="http://schemas.microsoft.com/office/infopath/2007/PartnerControls"/>
+    <ds:schemaRef ds:uri="b62fdd0c-268b-4039-8ee3-f9b4ba5eb0c9"/>
+    <ds:schemaRef ds:uri="fdb1ece2-4f75-4f40-bde0-e24dd2fa17f4"/>
   </ds:schemaRefs>
 </ds:datastoreItem>
 </file>
</xml_diff>

<commit_message>
Update van bestanden nieuwe versie
</commit_message>
<xml_diff>
--- a/TO/Technisch Ontwerp Scouting.docx
+++ b/TO/Technisch Ontwerp Scouting.docx
@@ -2055,12 +2055,8 @@
     <w:p/>
     <w:p>
       <w:pPr>
+        <w:keepNext/>
         <w:spacing w:after="0" w:line="240" w:lineRule="auto"/>
-        <w:rPr>
-          <w:rFonts w:ascii="Times New Roman" w:eastAsia="Times New Roman" w:hAnsi="Times New Roman" w:cs="Times New Roman"/>
-          <w:szCs w:val="24"/>
-          <w:lang w:val="en-US"/>
-        </w:rPr>
       </w:pPr>
       <w:r>
         <w:rPr>
@@ -2122,11 +2118,43 @@
     </w:p>
     <w:p>
       <w:pPr>
-        <w:spacing w:after="0" w:line="240" w:lineRule="auto"/>
+        <w:pStyle w:val="Caption"/>
         <w:rPr>
           <w:rFonts w:ascii="Times New Roman" w:eastAsia="Times New Roman" w:hAnsi="Times New Roman" w:cs="Times New Roman"/>
           <w:szCs w:val="24"/>
-          <w:lang w:val="en-US"/>
+        </w:rPr>
+      </w:pPr>
+      <w:r>
+        <w:t xml:space="preserve">Figuur </w:t>
+      </w:r>
+      <w:r>
+        <w:fldChar w:fldCharType="begin"/>
+      </w:r>
+      <w:r>
+        <w:instrText xml:space="preserve"> SEQ Figuur \* ARABIC </w:instrText>
+      </w:r>
+      <w:r>
+        <w:fldChar w:fldCharType="separate"/>
+      </w:r>
+      <w:r>
+        <w:rPr>
+          <w:noProof/>
+        </w:rPr>
+        <w:t>2</w:t>
+      </w:r>
+      <w:r>
+        <w:fldChar w:fldCharType="end"/>
+      </w:r>
+      <w:r>
+        <w:t xml:space="preserve"> Tabellen van Scouting system</w:t>
+      </w:r>
+    </w:p>
+    <w:p>
+      <w:pPr>
+        <w:spacing w:after="0" w:line="240" w:lineRule="auto"/>
+        <w:rPr>
+          <w:rFonts w:ascii="Times New Roman" w:eastAsia="Times New Roman" w:hAnsi="Times New Roman" w:cs="Times New Roman"/>
+          <w:szCs w:val="24"/>
         </w:rPr>
       </w:pPr>
     </w:p>
@@ -2170,14 +2198,6 @@
     </w:p>
     <w:p>
       <w:pPr>
-        <w:pStyle w:val="Heading4"/>
-      </w:pPr>
-      <w:r>
-        <w:t>2. Databaseserver:</w:t>
-      </w:r>
-    </w:p>
-    <w:p>
-      <w:pPr>
         <w:rPr>
           <w:rFonts w:asciiTheme="minorHAnsi" w:hAnsiTheme="minorHAnsi" w:cstheme="minorHAnsi"/>
           <w:i/>
@@ -2190,43 +2210,152 @@
           <w:rFonts w:asciiTheme="minorHAnsi" w:hAnsiTheme="minorHAnsi" w:cstheme="minorHAnsi"/>
           <w:i/>
           <w:iCs/>
+          <w:noProof/>
           <w:szCs w:val="24"/>
         </w:rPr>
-        <w:t xml:space="preserve">   - </w:t>
-      </w:r>
-      <w:r>
+        <w:lastRenderedPageBreak/>
+        <w:drawing>
+          <wp:inline distT="0" distB="0" distL="0" distR="0" wp14:anchorId="29469AD9" wp14:editId="26676F5C">
+            <wp:extent cx="5756910" cy="4007485"/>
+            <wp:effectExtent l="0" t="0" r="0" b="0"/>
+            <wp:docPr id="46246759" name="Picture 1"/>
+            <wp:cNvGraphicFramePr>
+              <a:graphicFrameLocks xmlns:a="http://schemas.openxmlformats.org/drawingml/2006/main" noChangeAspect="1"/>
+            </wp:cNvGraphicFramePr>
+            <a:graphic xmlns:a="http://schemas.openxmlformats.org/drawingml/2006/main">
+              <a:graphicData uri="http://schemas.openxmlformats.org/drawingml/2006/picture">
+                <pic:pic xmlns:pic="http://schemas.openxmlformats.org/drawingml/2006/picture">
+                  <pic:nvPicPr>
+                    <pic:cNvPr id="0" name="Picture 1"/>
+                    <pic:cNvPicPr>
+                      <a:picLocks noChangeAspect="1" noChangeArrowheads="1"/>
+                    </pic:cNvPicPr>
+                  </pic:nvPicPr>
+                  <pic:blipFill>
+                    <a:blip r:embed="rId12">
+                      <a:extLst>
+                        <a:ext uri="{28A0092B-C50C-407E-A947-70E740481C1C}">
+                          <a14:useLocalDpi xmlns:a14="http://schemas.microsoft.com/office/drawing/2010/main" val="0"/>
+                        </a:ext>
+                      </a:extLst>
+                    </a:blip>
+                    <a:srcRect/>
+                    <a:stretch>
+                      <a:fillRect/>
+                    </a:stretch>
+                  </pic:blipFill>
+                  <pic:spPr bwMode="auto">
+                    <a:xfrm>
+                      <a:off x="0" y="0"/>
+                      <a:ext cx="5756910" cy="4007485"/>
+                    </a:xfrm>
+                    <a:prstGeom prst="rect">
+                      <a:avLst/>
+                    </a:prstGeom>
+                    <a:noFill/>
+                    <a:ln>
+                      <a:noFill/>
+                    </a:ln>
+                  </pic:spPr>
+                </pic:pic>
+              </a:graphicData>
+            </a:graphic>
+          </wp:inline>
+        </w:drawing>
+      </w:r>
+    </w:p>
+    <w:p>
+      <w:pPr>
         <w:rPr>
           <w:rFonts w:asciiTheme="minorHAnsi" w:hAnsiTheme="minorHAnsi" w:cstheme="minorHAnsi"/>
           <w:i/>
           <w:iCs/>
           <w:szCs w:val="24"/>
         </w:rPr>
-        <w:t>Voor Database StarLIMS heft e</w:t>
-      </w:r>
-      <w:r>
+      </w:pPr>
+      <w:r>
+        <w:rPr>
+          <w:rFonts w:asciiTheme="minorHAnsi" w:hAnsiTheme="minorHAnsi" w:cstheme="minorHAnsi"/>
+          <w:i/>
+          <w:iCs/>
+          <w:noProof/>
+          <w:szCs w:val="24"/>
+        </w:rPr>
+        <w:drawing>
+          <wp:inline distT="0" distB="0" distL="0" distR="0" wp14:anchorId="1F51429F" wp14:editId="2F3FFA88">
+            <wp:extent cx="5748655" cy="3959860"/>
+            <wp:effectExtent l="0" t="0" r="4445" b="2540"/>
+            <wp:docPr id="1018859324" name="Picture 2"/>
+            <wp:cNvGraphicFramePr>
+              <a:graphicFrameLocks xmlns:a="http://schemas.openxmlformats.org/drawingml/2006/main" noChangeAspect="1"/>
+            </wp:cNvGraphicFramePr>
+            <a:graphic xmlns:a="http://schemas.openxmlformats.org/drawingml/2006/main">
+              <a:graphicData uri="http://schemas.openxmlformats.org/drawingml/2006/picture">
+                <pic:pic xmlns:pic="http://schemas.openxmlformats.org/drawingml/2006/picture">
+                  <pic:nvPicPr>
+                    <pic:cNvPr id="0" name="Picture 2"/>
+                    <pic:cNvPicPr>
+                      <a:picLocks noChangeAspect="1" noChangeArrowheads="1"/>
+                    </pic:cNvPicPr>
+                  </pic:nvPicPr>
+                  <pic:blipFill>
+                    <a:blip r:embed="rId13">
+                      <a:extLst>
+                        <a:ext uri="{28A0092B-C50C-407E-A947-70E740481C1C}">
+                          <a14:useLocalDpi xmlns:a14="http://schemas.microsoft.com/office/drawing/2010/main" val="0"/>
+                        </a:ext>
+                      </a:extLst>
+                    </a:blip>
+                    <a:srcRect/>
+                    <a:stretch>
+                      <a:fillRect/>
+                    </a:stretch>
+                  </pic:blipFill>
+                  <pic:spPr bwMode="auto">
+                    <a:xfrm>
+                      <a:off x="0" y="0"/>
+                      <a:ext cx="5748655" cy="3959860"/>
+                    </a:xfrm>
+                    <a:prstGeom prst="rect">
+                      <a:avLst/>
+                    </a:prstGeom>
+                    <a:noFill/>
+                    <a:ln>
+                      <a:noFill/>
+                    </a:ln>
+                  </pic:spPr>
+                </pic:pic>
+              </a:graphicData>
+            </a:graphic>
+          </wp:inline>
+        </w:drawing>
+      </w:r>
+    </w:p>
+    <w:p>
+      <w:pPr>
+        <w:pStyle w:val="Heading4"/>
+      </w:pPr>
+      <w:r>
+        <w:t>2. Databaseserver:</w:t>
+      </w:r>
+    </w:p>
+    <w:p>
+      <w:pPr>
         <w:rPr>
           <w:rFonts w:asciiTheme="minorHAnsi" w:hAnsiTheme="minorHAnsi" w:cstheme="minorHAnsi"/>
           <w:i/>
           <w:iCs/>
           <w:szCs w:val="24"/>
         </w:rPr>
-        <w:t>en eigen DataServer en ze maken ook gebruik van de SQL.</w:t>
-      </w:r>
-    </w:p>
-    <w:p>
-      <w:pPr>
+      </w:pPr>
+      <w:r>
         <w:rPr>
           <w:rFonts w:asciiTheme="minorHAnsi" w:hAnsiTheme="minorHAnsi" w:cstheme="minorHAnsi"/>
           <w:i/>
           <w:iCs/>
           <w:szCs w:val="24"/>
         </w:rPr>
-      </w:pPr>
-      <w:r>
-        <w:rPr>
-          <w:rStyle w:val="Heading4Char"/>
-        </w:rPr>
-        <w:t>3. Webserver:</w:t>
+        <w:t xml:space="preserve">   - </w:t>
       </w:r>
       <w:r>
         <w:rPr>
@@ -2235,8 +2364,7 @@
           <w:iCs/>
           <w:szCs w:val="24"/>
         </w:rPr>
-        <w:br/>
-        <w:t xml:space="preserve">   - De webserver is ingesteld op basis </w:t>
+        <w:t>Voor Database StarLIMS heft e</w:t>
       </w:r>
       <w:r>
         <w:rPr>
@@ -2245,15 +2373,7 @@
           <w:iCs/>
           <w:szCs w:val="24"/>
         </w:rPr>
-        <w:t>LIMS Software.</w:t>
-      </w:r>
-    </w:p>
-    <w:p>
-      <w:pPr>
-        <w:pStyle w:val="Heading4"/>
-      </w:pPr>
-      <w:r>
-        <w:t>4. Ontwikkelplatform:</w:t>
+        <w:t>en eigen DataServer en ze maken ook gebruik van de SQL.</w:t>
       </w:r>
     </w:p>
     <w:p>
@@ -2270,18 +2390,131 @@
           <w:rFonts w:asciiTheme="minorHAnsi" w:hAnsiTheme="minorHAnsi" w:cstheme="minorHAnsi"/>
           <w:i/>
           <w:iCs/>
+          <w:noProof/>
           <w:szCs w:val="24"/>
         </w:rPr>
-        <w:t xml:space="preserve">   - </w:t>
-      </w:r>
-      <w:r>
+        <w:lastRenderedPageBreak/>
+        <w:drawing>
+          <wp:inline distT="0" distB="0" distL="0" distR="0" wp14:anchorId="20965522" wp14:editId="3CF6C54D">
+            <wp:extent cx="5748655" cy="4126865"/>
+            <wp:effectExtent l="0" t="0" r="4445" b="6985"/>
+            <wp:docPr id="864815773" name="Picture 3"/>
+            <wp:cNvGraphicFramePr>
+              <a:graphicFrameLocks xmlns:a="http://schemas.openxmlformats.org/drawingml/2006/main" noChangeAspect="1"/>
+            </wp:cNvGraphicFramePr>
+            <a:graphic xmlns:a="http://schemas.openxmlformats.org/drawingml/2006/main">
+              <a:graphicData uri="http://schemas.openxmlformats.org/drawingml/2006/picture">
+                <pic:pic xmlns:pic="http://schemas.openxmlformats.org/drawingml/2006/picture">
+                  <pic:nvPicPr>
+                    <pic:cNvPr id="0" name="Picture 3"/>
+                    <pic:cNvPicPr>
+                      <a:picLocks noChangeAspect="1" noChangeArrowheads="1"/>
+                    </pic:cNvPicPr>
+                  </pic:nvPicPr>
+                  <pic:blipFill>
+                    <a:blip r:embed="rId14">
+                      <a:extLst>
+                        <a:ext uri="{28A0092B-C50C-407E-A947-70E740481C1C}">
+                          <a14:useLocalDpi xmlns:a14="http://schemas.microsoft.com/office/drawing/2010/main" val="0"/>
+                        </a:ext>
+                      </a:extLst>
+                    </a:blip>
+                    <a:srcRect/>
+                    <a:stretch>
+                      <a:fillRect/>
+                    </a:stretch>
+                  </pic:blipFill>
+                  <pic:spPr bwMode="auto">
+                    <a:xfrm>
+                      <a:off x="0" y="0"/>
+                      <a:ext cx="5748655" cy="4126865"/>
+                    </a:xfrm>
+                    <a:prstGeom prst="rect">
+                      <a:avLst/>
+                    </a:prstGeom>
+                    <a:noFill/>
+                    <a:ln>
+                      <a:noFill/>
+                    </a:ln>
+                  </pic:spPr>
+                </pic:pic>
+              </a:graphicData>
+            </a:graphic>
+          </wp:inline>
+        </w:drawing>
+      </w:r>
+      <w:r>
+        <w:rPr>
+          <w:rFonts w:asciiTheme="minorHAnsi" w:hAnsiTheme="minorHAnsi" w:cstheme="minorHAnsi"/>
+          <w:i/>
+          <w:iCs/>
+          <w:noProof/>
+          <w:szCs w:val="24"/>
+        </w:rPr>
+        <w:drawing>
+          <wp:inline distT="0" distB="0" distL="0" distR="0" wp14:anchorId="07CC75FB" wp14:editId="36B0C1D5">
+            <wp:extent cx="5756910" cy="4063365"/>
+            <wp:effectExtent l="0" t="0" r="0" b="0"/>
+            <wp:docPr id="2001078319" name="Picture 4"/>
+            <wp:cNvGraphicFramePr>
+              <a:graphicFrameLocks xmlns:a="http://schemas.openxmlformats.org/drawingml/2006/main" noChangeAspect="1"/>
+            </wp:cNvGraphicFramePr>
+            <a:graphic xmlns:a="http://schemas.openxmlformats.org/drawingml/2006/main">
+              <a:graphicData uri="http://schemas.openxmlformats.org/drawingml/2006/picture">
+                <pic:pic xmlns:pic="http://schemas.openxmlformats.org/drawingml/2006/picture">
+                  <pic:nvPicPr>
+                    <pic:cNvPr id="0" name="Picture 4"/>
+                    <pic:cNvPicPr>
+                      <a:picLocks noChangeAspect="1" noChangeArrowheads="1"/>
+                    </pic:cNvPicPr>
+                  </pic:nvPicPr>
+                  <pic:blipFill>
+                    <a:blip r:embed="rId15">
+                      <a:extLst>
+                        <a:ext uri="{28A0092B-C50C-407E-A947-70E740481C1C}">
+                          <a14:useLocalDpi xmlns:a14="http://schemas.microsoft.com/office/drawing/2010/main" val="0"/>
+                        </a:ext>
+                      </a:extLst>
+                    </a:blip>
+                    <a:srcRect/>
+                    <a:stretch>
+                      <a:fillRect/>
+                    </a:stretch>
+                  </pic:blipFill>
+                  <pic:spPr bwMode="auto">
+                    <a:xfrm>
+                      <a:off x="0" y="0"/>
+                      <a:ext cx="5756910" cy="4063365"/>
+                    </a:xfrm>
+                    <a:prstGeom prst="rect">
+                      <a:avLst/>
+                    </a:prstGeom>
+                    <a:noFill/>
+                    <a:ln>
+                      <a:noFill/>
+                    </a:ln>
+                  </pic:spPr>
+                </pic:pic>
+              </a:graphicData>
+            </a:graphic>
+          </wp:inline>
+        </w:drawing>
+      </w:r>
+    </w:p>
+    <w:p>
+      <w:pPr>
         <w:rPr>
           <w:rFonts w:asciiTheme="minorHAnsi" w:hAnsiTheme="minorHAnsi" w:cstheme="minorHAnsi"/>
           <w:i/>
           <w:iCs/>
           <w:szCs w:val="24"/>
         </w:rPr>
-        <w:t xml:space="preserve">Ik heb dit project gebouwd in de LIMS PLATFORM en Lims progammertaal gebruikt en die is gemaakt met .NET en Javascript. Dus ik bouw niet met C# OF JAVA SCRIPT maar met LIMS </w:t>
+      </w:pPr>
+      <w:r>
+        <w:rPr>
+          <w:rStyle w:val="Heading4Char"/>
+        </w:rPr>
+        <w:t>3. Webserver:</w:t>
       </w:r>
       <w:r>
         <w:rPr>
@@ -2290,26 +2523,26 @@
           <w:iCs/>
           <w:szCs w:val="24"/>
         </w:rPr>
-        <w:lastRenderedPageBreak/>
-        <w:t xml:space="preserve">er is een library vol met Functies die zijn gebouwd vanuit de Kantoor in USA en daar maak ik gebruik van op basis van de logica van LIMS. </w:t>
-      </w:r>
-    </w:p>
-    <w:p>
-      <w:pPr>
+        <w:br/>
+        <w:t xml:space="preserve">   - De webserver is ingesteld op basis </w:t>
+      </w:r>
+      <w:r>
         <w:rPr>
           <w:rFonts w:asciiTheme="minorHAnsi" w:hAnsiTheme="minorHAnsi" w:cstheme="minorHAnsi"/>
           <w:i/>
           <w:iCs/>
           <w:szCs w:val="24"/>
         </w:rPr>
-      </w:pPr>
+        <w:t>LIMS Software.</w:t>
+      </w:r>
     </w:p>
     <w:p>
       <w:pPr>
         <w:pStyle w:val="Heading4"/>
       </w:pPr>
       <w:r>
-        <w:t>5. Framework:</w:t>
+        <w:lastRenderedPageBreak/>
+        <w:t>4. Ontwikkelplatform:</w:t>
       </w:r>
     </w:p>
     <w:p>
@@ -2337,26 +2570,89 @@
           <w:iCs/>
           <w:szCs w:val="24"/>
         </w:rPr>
-        <w:t xml:space="preserve">LIMS gebruik een HTML5 </w:t>
-      </w:r>
-      <w:r>
+        <w:t xml:space="preserve">Ik heb dit project gebouwd in de LIMS PLATFORM en Lims progammertaal gebruikt en die is gemaakt met .NET en Javascript. Dus ik bouw niet met C# OF JAVA SCRIPT maar met LIMS er is een library vol met Functies die zijn gebouwd vanuit de Kantoor in USA en daar maak ik gebruik van op basis van de logica van LIMS. </w:t>
+      </w:r>
+    </w:p>
+    <w:p>
+      <w:pPr>
         <w:rPr>
           <w:rFonts w:asciiTheme="minorHAnsi" w:hAnsiTheme="minorHAnsi" w:cstheme="minorHAnsi"/>
           <w:i/>
           <w:iCs/>
           <w:szCs w:val="24"/>
         </w:rPr>
-        <w:t xml:space="preserve">en JAVASCRIPT </w:t>
-      </w:r>
-      <w:r>
+      </w:pPr>
+      <w:r>
+        <w:rPr>
+          <w:noProof/>
+        </w:rPr>
+        <w:drawing>
+          <wp:inline distT="0" distB="0" distL="0" distR="0" wp14:anchorId="64141F6E" wp14:editId="120F1A2F">
+            <wp:extent cx="5748655" cy="3832225"/>
+            <wp:effectExtent l="0" t="0" r="4445" b="0"/>
+            <wp:docPr id="766283482" name="Picture 6" descr="A screenshot of a computer program&#10;&#10;Description automatically generated"/>
+            <wp:cNvGraphicFramePr>
+              <a:graphicFrameLocks xmlns:a="http://schemas.openxmlformats.org/drawingml/2006/main" noChangeAspect="1"/>
+            </wp:cNvGraphicFramePr>
+            <a:graphic xmlns:a="http://schemas.openxmlformats.org/drawingml/2006/main">
+              <a:graphicData uri="http://schemas.openxmlformats.org/drawingml/2006/picture">
+                <pic:pic xmlns:pic="http://schemas.openxmlformats.org/drawingml/2006/picture">
+                  <pic:nvPicPr>
+                    <pic:cNvPr id="766283482" name="Picture 6" descr="A screenshot of a computer program&#10;&#10;Description automatically generated"/>
+                    <pic:cNvPicPr>
+                      <a:picLocks noChangeAspect="1" noChangeArrowheads="1"/>
+                    </pic:cNvPicPr>
+                  </pic:nvPicPr>
+                  <pic:blipFill>
+                    <a:blip r:embed="rId16">
+                      <a:extLst>
+                        <a:ext uri="{28A0092B-C50C-407E-A947-70E740481C1C}">
+                          <a14:useLocalDpi xmlns:a14="http://schemas.microsoft.com/office/drawing/2010/main" val="0"/>
+                        </a:ext>
+                      </a:extLst>
+                    </a:blip>
+                    <a:srcRect/>
+                    <a:stretch>
+                      <a:fillRect/>
+                    </a:stretch>
+                  </pic:blipFill>
+                  <pic:spPr bwMode="auto">
+                    <a:xfrm>
+                      <a:off x="0" y="0"/>
+                      <a:ext cx="5748655" cy="3832225"/>
+                    </a:xfrm>
+                    <a:prstGeom prst="rect">
+                      <a:avLst/>
+                    </a:prstGeom>
+                    <a:noFill/>
+                    <a:ln>
+                      <a:noFill/>
+                    </a:ln>
+                  </pic:spPr>
+                </pic:pic>
+              </a:graphicData>
+            </a:graphic>
+          </wp:inline>
+        </w:drawing>
+      </w:r>
+    </w:p>
+    <w:p>
+      <w:pPr>
+        <w:pStyle w:val="Heading4"/>
+      </w:pPr>
+      <w:r>
+        <w:t>5. Framework:</w:t>
+      </w:r>
+    </w:p>
+    <w:p>
+      <w:pPr>
         <w:rPr>
           <w:rFonts w:asciiTheme="minorHAnsi" w:hAnsiTheme="minorHAnsi" w:cstheme="minorHAnsi"/>
           <w:i/>
           <w:iCs/>
           <w:szCs w:val="24"/>
         </w:rPr>
-        <w:t>Versie en hele oude system in de achterkant</w:t>
-      </w:r>
+      </w:pPr>
       <w:r>
         <w:rPr>
           <w:rFonts w:asciiTheme="minorHAnsi" w:hAnsiTheme="minorHAnsi" w:cstheme="minorHAnsi"/>
@@ -2364,18 +2660,17 @@
           <w:iCs/>
           <w:szCs w:val="24"/>
         </w:rPr>
-        <w:t>.</w:t>
-      </w:r>
-    </w:p>
-    <w:p>
-      <w:pPr>
+        <w:t xml:space="preserve">   - </w:t>
+      </w:r>
+      <w:r>
         <w:rPr>
           <w:rFonts w:asciiTheme="minorHAnsi" w:hAnsiTheme="minorHAnsi" w:cstheme="minorHAnsi"/>
           <w:i/>
           <w:iCs/>
           <w:szCs w:val="24"/>
         </w:rPr>
-      </w:pPr>
+        <w:t xml:space="preserve">LIMS gebruik een HTML5 </w:t>
+      </w:r>
       <w:r>
         <w:rPr>
           <w:rFonts w:asciiTheme="minorHAnsi" w:hAnsiTheme="minorHAnsi" w:cstheme="minorHAnsi"/>
@@ -2383,10 +2678,101 @@
           <w:iCs/>
           <w:szCs w:val="24"/>
         </w:rPr>
+        <w:t xml:space="preserve">en JAVASCRIPT </w:t>
+      </w:r>
+      <w:r>
+        <w:rPr>
+          <w:rFonts w:asciiTheme="minorHAnsi" w:hAnsiTheme="minorHAnsi" w:cstheme="minorHAnsi"/>
+          <w:i/>
+          <w:iCs/>
+          <w:szCs w:val="24"/>
+        </w:rPr>
+        <w:t>Versie en hele oude system in de achterkant</w:t>
+      </w:r>
+      <w:r>
+        <w:rPr>
+          <w:rFonts w:asciiTheme="minorHAnsi" w:hAnsiTheme="minorHAnsi" w:cstheme="minorHAnsi"/>
+          <w:i/>
+          <w:iCs/>
+          <w:szCs w:val="24"/>
+        </w:rPr>
+        <w:t>.</w:t>
+      </w:r>
+    </w:p>
+    <w:p>
+      <w:pPr>
+        <w:rPr>
+          <w:rFonts w:asciiTheme="minorHAnsi" w:hAnsiTheme="minorHAnsi" w:cstheme="minorHAnsi"/>
+          <w:i/>
+          <w:iCs/>
+          <w:szCs w:val="24"/>
+        </w:rPr>
+      </w:pPr>
+      <w:r>
+        <w:rPr>
+          <w:rFonts w:asciiTheme="minorHAnsi" w:hAnsiTheme="minorHAnsi" w:cstheme="minorHAnsi"/>
+          <w:i/>
+          <w:iCs/>
+          <w:szCs w:val="24"/>
+        </w:rPr>
         <w:t>- Maar wij hebben geen toegang tot de HTML FORM EN DE JAVASCRIPT CODE.</w:t>
       </w:r>
     </w:p>
-    <w:p/>
+    <w:p>
+      <w:r>
+        <w:rPr>
+          <w:noProof/>
+        </w:rPr>
+        <w:drawing>
+          <wp:inline distT="0" distB="0" distL="0" distR="0" wp14:anchorId="3ABD0B85" wp14:editId="2E18747B">
+            <wp:extent cx="4094922" cy="2865947"/>
+            <wp:effectExtent l="0" t="0" r="1270" b="0"/>
+            <wp:docPr id="101467397" name="Picture 7"/>
+            <wp:cNvGraphicFramePr>
+              <a:graphicFrameLocks xmlns:a="http://schemas.openxmlformats.org/drawingml/2006/main" noChangeAspect="1"/>
+            </wp:cNvGraphicFramePr>
+            <a:graphic xmlns:a="http://schemas.openxmlformats.org/drawingml/2006/main">
+              <a:graphicData uri="http://schemas.openxmlformats.org/drawingml/2006/picture">
+                <pic:pic xmlns:pic="http://schemas.openxmlformats.org/drawingml/2006/picture">
+                  <pic:nvPicPr>
+                    <pic:cNvPr id="0" name="Picture 7"/>
+                    <pic:cNvPicPr>
+                      <a:picLocks noChangeAspect="1" noChangeArrowheads="1"/>
+                    </pic:cNvPicPr>
+                  </pic:nvPicPr>
+                  <pic:blipFill>
+                    <a:blip r:embed="rId17">
+                      <a:extLst>
+                        <a:ext uri="{28A0092B-C50C-407E-A947-70E740481C1C}">
+                          <a14:useLocalDpi xmlns:a14="http://schemas.microsoft.com/office/drawing/2010/main" val="0"/>
+                        </a:ext>
+                      </a:extLst>
+                    </a:blip>
+                    <a:srcRect/>
+                    <a:stretch>
+                      <a:fillRect/>
+                    </a:stretch>
+                  </pic:blipFill>
+                  <pic:spPr bwMode="auto">
+                    <a:xfrm>
+                      <a:off x="0" y="0"/>
+                      <a:ext cx="4101003" cy="2870203"/>
+                    </a:xfrm>
+                    <a:prstGeom prst="rect">
+                      <a:avLst/>
+                    </a:prstGeom>
+                    <a:noFill/>
+                    <a:ln>
+                      <a:noFill/>
+                    </a:ln>
+                  </pic:spPr>
+                </pic:pic>
+              </a:graphicData>
+            </a:graphic>
+          </wp:inline>
+        </w:drawing>
+      </w:r>
+    </w:p>
     <w:sectPr>
       <w:pgSz w:w="11906" w:h="16838"/>
       <w:pgMar w:top="1417" w:right="1417" w:bottom="1417" w:left="1417" w:header="708" w:footer="708" w:gutter="0"/>
@@ -4508,15 +4894,6 @@
 </file>
 
 <file path=customXml/item1.xml><?xml version="1.0" encoding="utf-8"?>
-<?mso-contentType ?>
-<FormTemplates xmlns="http://schemas.microsoft.com/sharepoint/v3/contenttype/forms">
-  <Display>DocumentLibraryForm</Display>
-  <Edit>DocumentLibraryForm</Edit>
-  <New>DocumentLibraryForm</New>
-</FormTemplates>
-</file>
-
-<file path=customXml/item2.xml><?xml version="1.0" encoding="utf-8"?>
 <ct:contentTypeSchema xmlns:ct="http://schemas.microsoft.com/office/2006/metadata/contentType" xmlns:ma="http://schemas.microsoft.com/office/2006/metadata/properties/metaAttributes" ct:_="" ma:_="" ma:contentTypeName="Document" ma:contentTypeID="0x0101007700324AF143334888F08CF749EE8A93" ma:contentTypeVersion="12" ma:contentTypeDescription="Een nieuw document maken." ma:contentTypeScope="" ma:versionID="13f3c8d2505e0e5eda0043c9a521daf2">
   <xsd:schema xmlns:xsd="http://www.w3.org/2001/XMLSchema" xmlns:xs="http://www.w3.org/2001/XMLSchema" xmlns:p="http://schemas.microsoft.com/office/2006/metadata/properties" xmlns:ns2="b62fdd0c-268b-4039-8ee3-f9b4ba5eb0c9" xmlns:ns3="fdb1ece2-4f75-4f40-bde0-e24dd2fa17f4" targetNamespace="http://schemas.microsoft.com/office/2006/metadata/properties" ma:root="true" ma:fieldsID="5b32294ca94676b0ef2bf3172f728c5c" ns2:_="" ns3:_="">
     <xsd:import namespace="b62fdd0c-268b-4039-8ee3-f9b4ba5eb0c9"/>
@@ -4717,11 +5094,11 @@
 </ct:contentTypeSchema>
 </file>
 
-<file path=customXml/item3.xml><?xml version="1.0" encoding="utf-8"?>
+<file path=customXml/item2.xml><?xml version="1.0" encoding="utf-8"?>
 <b:Sources xmlns:b="http://schemas.openxmlformats.org/officeDocument/2006/bibliography" xmlns="http://schemas.openxmlformats.org/officeDocument/2006/bibliography" SelectedStyle="\APASixthEditionOfficeOnline.xsl" StyleName="APA" Version="6"/>
 </file>
 
-<file path=customXml/item4.xml><?xml version="1.0" encoding="utf-8"?>
+<file path=customXml/item3.xml><?xml version="1.0" encoding="utf-8"?>
 <p:properties xmlns:p="http://schemas.microsoft.com/office/2006/metadata/properties" xmlns:xsi="http://www.w3.org/2001/XMLSchema-instance" xmlns:pc="http://schemas.microsoft.com/office/infopath/2007/PartnerControls">
   <documentManagement>
     <ReferenceId xmlns="b62fdd0c-268b-4039-8ee3-f9b4ba5eb0c9" xsi:nil="true"/>
@@ -4733,15 +5110,16 @@
 </p:properties>
 </file>
 
-<file path=customXml/itemProps1.xml><?xml version="1.0" encoding="utf-8"?>
-<ds:datastoreItem xmlns:ds="http://schemas.openxmlformats.org/officeDocument/2006/customXml" ds:itemID="{BB9E6FD8-460B-4896-922B-2308F35CE844}">
-  <ds:schemaRefs>
-    <ds:schemaRef ds:uri="http://schemas.microsoft.com/sharepoint/v3/contenttype/forms"/>
-  </ds:schemaRefs>
-</ds:datastoreItem>
+<file path=customXml/item4.xml><?xml version="1.0" encoding="utf-8"?>
+<?mso-contentType ?>
+<FormTemplates xmlns="http://schemas.microsoft.com/sharepoint/v3/contenttype/forms">
+  <Display>DocumentLibraryForm</Display>
+  <Edit>DocumentLibraryForm</Edit>
+  <New>DocumentLibraryForm</New>
+</FormTemplates>
 </file>
 
-<file path=customXml/itemProps2.xml><?xml version="1.0" encoding="utf-8"?>
+<file path=customXml/itemProps1.xml><?xml version="1.0" encoding="utf-8"?>
 <ds:datastoreItem xmlns:ds="http://schemas.openxmlformats.org/officeDocument/2006/customXml" ds:itemID="{F5A21B73-F792-4798-A2CC-BEB93E6F80B4}">
   <ds:schemaRefs>
     <ds:schemaRef ds:uri="http://schemas.microsoft.com/office/2006/metadata/contentType"/>
@@ -4760,7 +5138,7 @@
 </ds:datastoreItem>
 </file>
 
-<file path=customXml/itemProps3.xml><?xml version="1.0" encoding="utf-8"?>
+<file path=customXml/itemProps2.xml><?xml version="1.0" encoding="utf-8"?>
 <ds:datastoreItem xmlns:ds="http://schemas.openxmlformats.org/officeDocument/2006/customXml" ds:itemID="{C1903C7D-2BE9-4BB7-88C3-3E08EE0DF208}">
   <ds:schemaRefs>
     <ds:schemaRef ds:uri="http://schemas.openxmlformats.org/officeDocument/2006/bibliography"/>
@@ -4768,7 +5146,7 @@
 </ds:datastoreItem>
 </file>
 
-<file path=customXml/itemProps4.xml><?xml version="1.0" encoding="utf-8"?>
+<file path=customXml/itemProps3.xml><?xml version="1.0" encoding="utf-8"?>
 <ds:datastoreItem xmlns:ds="http://schemas.openxmlformats.org/officeDocument/2006/customXml" ds:itemID="{2CF00933-FEF3-4D6D-9238-6C5532ECB1EA}">
   <ds:schemaRefs>
     <ds:schemaRef ds:uri="http://schemas.microsoft.com/office/2006/metadata/properties"/>
@@ -4777,4 +5155,12 @@
     <ds:schemaRef ds:uri="fdb1ece2-4f75-4f40-bde0-e24dd2fa17f4"/>
   </ds:schemaRefs>
 </ds:datastoreItem>
+</file>
+
+<file path=customXml/itemProps4.xml><?xml version="1.0" encoding="utf-8"?>
+<ds:datastoreItem xmlns:ds="http://schemas.openxmlformats.org/officeDocument/2006/customXml" ds:itemID="{BB9E6FD8-460B-4896-922B-2308F35CE844}">
+  <ds:schemaRefs>
+    <ds:schemaRef ds:uri="http://schemas.microsoft.com/sharepoint/v3/contenttype/forms"/>
+  </ds:schemaRefs>
+</ds:datastoreItem>
 </file>
</xml_diff>